<commit_message>
More dataset cleaning, can get highest scoring sentences for each label
</commit_message>
<xml_diff>
--- a/Meeting Notes.docx
+++ b/Meeting Notes.docx
@@ -15,9 +15,9 @@
         <w:rPr>
           <w:sz w:val="28"/>
           <w:szCs w:val="28"/>
-          <w:lang w:val="en-GB"/>
+          <w:lang w:val="el-GR"/>
         </w:rPr>
-        <w:t>19</w:t>
+        <w:t>05</w:t>
       </w:r>
       <w:r>
         <w:rPr>
@@ -25,7 +25,15 @@
           <w:szCs w:val="28"/>
           <w:lang w:val="en-GB"/>
         </w:rPr>
-        <w:t>/02</w:t>
+        <w:t>/0</w:t>
+      </w:r>
+      <w:r>
+        <w:rPr>
+          <w:sz w:val="28"/>
+          <w:szCs w:val="28"/>
+          <w:lang w:val="el-GR"/>
+        </w:rPr>
+        <w:t>3</w:t>
       </w:r>
       <w:r>
         <w:rPr>
@@ -39,7 +47,7 @@
     <w:p>
       <w:pPr>
         <w:rPr>
-          <w:lang w:val="en-GB"/>
+          <w:lang w:val="el-GR"/>
         </w:rPr>
       </w:pPr>
       <w:r>
@@ -54,7 +62,7 @@
         <w:pStyle w:val="ListParagraph"/>
         <w:numPr>
           <w:ilvl w:val="0"/>
-          <w:numId w:val="8"/>
+          <w:numId w:val="13"/>
         </w:numPr>
         <w:rPr>
           <w:lang w:val="en-GB"/>
@@ -62,9 +70,17 @@
       </w:pPr>
       <w:r>
         <w:rPr>
+          <w:rFonts w:hint="eastAsia"/>
           <w:lang w:val="en-GB"/>
         </w:rPr>
-        <w:t>Went through dataset once removing irrelevant content in 20 most common trigrams, 4-grams, 5-grams for each outlet.</w:t>
+        <w:t>Cleaned up dataset even m</w:t>
+      </w:r>
+      <w:r>
+        <w:rPr>
+          <w:rFonts w:hint="eastAsia"/>
+          <w:lang w:val="en-GB"/>
+        </w:rPr>
+        <w:t>ore</w:t>
       </w:r>
     </w:p>
     <w:p>
@@ -72,7 +88,7 @@
         <w:pStyle w:val="ListParagraph"/>
         <w:numPr>
           <w:ilvl w:val="0"/>
-          <w:numId w:val="8"/>
+          <w:numId w:val="13"/>
         </w:numPr>
         <w:rPr>
           <w:lang w:val="en-GB"/>
@@ -80,31 +96,18 @@
       </w:pPr>
       <w:r>
         <w:rPr>
+          <w:rFonts w:hint="eastAsia"/>
           <w:lang w:val="en-GB"/>
         </w:rPr>
-        <w:t xml:space="preserve">Tested baselines again, not a very noticeable difference, tried tests like using a smaller sample of the </w:t>
-      </w:r>
-      <w:proofErr w:type="gramStart"/>
-      <w:r>
-        <w:rPr>
-          <w:lang w:val="en-GB"/>
-        </w:rPr>
-        <w:t>dataset(</w:t>
-      </w:r>
-      <w:proofErr w:type="gramEnd"/>
-      <w:r>
-        <w:rPr>
-          <w:lang w:val="en-GB"/>
-        </w:rPr>
-        <w:t>0.5,0.3), cutting each article down, removing common keywords, baselines either dropped slightly or actually improved in some cases</w:t>
+        <w:t>Have top scoring sentences for each label according to RoBERTa</w:t>
       </w:r>
     </w:p>
     <w:p>
       <w:pPr>
         <w:pStyle w:val="ListParagraph"/>
         <w:numPr>
-          <w:ilvl w:val="0"/>
-          <w:numId w:val="8"/>
+          <w:ilvl w:val="1"/>
+          <w:numId w:val="13"/>
         </w:numPr>
         <w:rPr>
           <w:lang w:val="en-GB"/>
@@ -112,17 +115,18 @@
       </w:pPr>
       <w:r>
         <w:rPr>
+          <w:rFonts w:hint="eastAsia"/>
           <w:lang w:val="en-GB"/>
         </w:rPr>
-        <w:t>Went through dataset again, removing any duplicate articles that evaded me, and removing irrelevant content in 40 most common trigrams, 4-grams,5-grams for each outlet.</w:t>
+        <w:t>Just got them, not identified any patterns yet(should I do that)</w:t>
       </w:r>
     </w:p>
     <w:p>
       <w:pPr>
         <w:pStyle w:val="ListParagraph"/>
         <w:numPr>
-          <w:ilvl w:val="0"/>
-          <w:numId w:val="8"/>
+          <w:ilvl w:val="1"/>
+          <w:numId w:val="13"/>
         </w:numPr>
         <w:rPr>
           <w:lang w:val="en-GB"/>
@@ -130,55 +134,10 @@
       </w:pPr>
       <w:r>
         <w:rPr>
+          <w:rFonts w:hint="eastAsia"/>
           <w:lang w:val="en-GB"/>
         </w:rPr>
-        <w:t xml:space="preserve">Tested baselines with different tests, still very high </w:t>
-      </w:r>
-      <w:proofErr w:type="gramStart"/>
-      <w:r>
-        <w:rPr>
-          <w:lang w:val="en-GB"/>
-        </w:rPr>
-        <w:t>results(</w:t>
-      </w:r>
-      <w:proofErr w:type="gramEnd"/>
-      <w:r>
-        <w:rPr>
-          <w:lang w:val="en-GB"/>
-        </w:rPr>
-        <w:t>show excel file).</w:t>
-      </w:r>
-    </w:p>
-    <w:p>
-      <w:pPr>
-        <w:pStyle w:val="ListParagraph"/>
-        <w:numPr>
-          <w:ilvl w:val="0"/>
-          <w:numId w:val="8"/>
-        </w:numPr>
-        <w:rPr>
-          <w:lang w:val="en-GB"/>
-        </w:rPr>
-      </w:pPr>
-      <w:r>
-        <w:rPr>
-          <w:lang w:val="en-GB"/>
-        </w:rPr>
-        <w:t xml:space="preserve">Do I accept that the models are good and focus on different tests I can </w:t>
-      </w:r>
-      <w:proofErr w:type="gramStart"/>
-      <w:r>
-        <w:rPr>
-          <w:lang w:val="en-GB"/>
-        </w:rPr>
-        <w:t>do</w:t>
-      </w:r>
-      <w:proofErr w:type="gramEnd"/>
-      <w:r>
-        <w:rPr>
-          <w:lang w:val="en-GB"/>
-        </w:rPr>
-        <w:t xml:space="preserve"> or do I continue trying to find artifacts in the dataset? What are good tests I can do or what are methods I can use to find artifacts?</w:t>
+        <w:t>Still some minor cleaning up to do</w:t>
       </w:r>
     </w:p>
     <w:p>
@@ -211,7 +170,7 @@
         <w:pStyle w:val="ListParagraph"/>
         <w:numPr>
           <w:ilvl w:val="0"/>
-          <w:numId w:val="10"/>
+          <w:numId w:val="14"/>
         </w:numPr>
         <w:rPr>
           <w:lang w:val="en-GB"/>
@@ -221,7 +180,7 @@
         <w:rPr>
           <w:lang w:val="en-GB"/>
         </w:rPr>
-        <w:t>Think I’m fine to accept current dataset and move on to making different tests</w:t>
+        <w:t>Plot sentence scores on histogram for RoBERTa</w:t>
       </w:r>
     </w:p>
     <w:p>
@@ -229,7 +188,7 @@
         <w:pStyle w:val="ListParagraph"/>
         <w:numPr>
           <w:ilvl w:val="0"/>
-          <w:numId w:val="10"/>
+          <w:numId w:val="14"/>
         </w:numPr>
         <w:rPr>
           <w:lang w:val="en-GB"/>
@@ -239,15 +198,15 @@
         <w:rPr>
           <w:lang w:val="en-GB"/>
         </w:rPr>
-        <w:t>Could do sentence-level testing</w:t>
+        <w:t>Then train Llama, get sentences, plot scores</w:t>
       </w:r>
     </w:p>
     <w:p>
       <w:pPr>
         <w:pStyle w:val="ListParagraph"/>
         <w:numPr>
-          <w:ilvl w:val="1"/>
-          <w:numId w:val="10"/>
+          <w:ilvl w:val="0"/>
+          <w:numId w:val="14"/>
         </w:numPr>
         <w:rPr>
           <w:lang w:val="en-GB"/>
@@ -257,15 +216,15 @@
         <w:rPr>
           <w:lang w:val="en-GB"/>
         </w:rPr>
-        <w:t>Determine which sentences get high scores</w:t>
+        <w:t>Also get confusion matrices, can get articles/sentences it messes up on.</w:t>
       </w:r>
     </w:p>
     <w:p>
       <w:pPr>
         <w:pStyle w:val="ListParagraph"/>
         <w:numPr>
-          <w:ilvl w:val="1"/>
-          <w:numId w:val="10"/>
+          <w:ilvl w:val="0"/>
+          <w:numId w:val="14"/>
         </w:numPr>
         <w:rPr>
           <w:lang w:val="en-GB"/>
@@ -275,91 +234,8 @@
         <w:rPr>
           <w:lang w:val="en-GB"/>
         </w:rPr>
-        <w:t>Try and get visualisations</w:t>
+        <w:t>Since dataset is a big part, include some more citations about datasets in background</w:t>
       </w:r>
-    </w:p>
-    <w:p>
-      <w:pPr>
-        <w:pStyle w:val="ListParagraph"/>
-        <w:numPr>
-          <w:ilvl w:val="1"/>
-          <w:numId w:val="10"/>
-        </w:numPr>
-        <w:rPr>
-          <w:lang w:val="en-GB"/>
-        </w:rPr>
-      </w:pPr>
-      <w:r>
-        <w:rPr>
-          <w:lang w:val="en-GB"/>
-        </w:rPr>
-        <w:t xml:space="preserve">Can do that through </w:t>
-      </w:r>
-      <w:proofErr w:type="gramStart"/>
-      <w:r>
-        <w:rPr>
-          <w:lang w:val="en-GB"/>
-        </w:rPr>
-        <w:t>spacy(</w:t>
-      </w:r>
-      <w:proofErr w:type="gramEnd"/>
-      <w:r>
-        <w:rPr>
-          <w:lang w:val="en-GB"/>
-        </w:rPr>
-        <w:t>sentence-splitting, look for parser token flags)</w:t>
-      </w:r>
-    </w:p>
-    <w:p>
-      <w:pPr>
-        <w:pStyle w:val="ListParagraph"/>
-        <w:numPr>
-          <w:ilvl w:val="1"/>
-          <w:numId w:val="10"/>
-        </w:numPr>
-        <w:rPr>
-          <w:lang w:val="en-GB"/>
-        </w:rPr>
-      </w:pPr>
-      <w:r>
-        <w:rPr>
-          <w:lang w:val="en-GB"/>
-        </w:rPr>
-        <w:t>Works for both baselines and fine-tuned LLMs</w:t>
-      </w:r>
-    </w:p>
-    <w:p>
-      <w:pPr>
-        <w:pStyle w:val="ListParagraph"/>
-        <w:numPr>
-          <w:ilvl w:val="1"/>
-          <w:numId w:val="10"/>
-        </w:numPr>
-        <w:rPr>
-          <w:lang w:val="en-GB"/>
-        </w:rPr>
-      </w:pPr>
-      <w:proofErr w:type="gramStart"/>
-      <w:r>
-        <w:rPr>
-          <w:lang w:val="en-GB"/>
-        </w:rPr>
-        <w:t>Multiple-instance</w:t>
-      </w:r>
-      <w:proofErr w:type="gramEnd"/>
-      <w:r>
-        <w:rPr>
-          <w:lang w:val="en-GB"/>
-        </w:rPr>
-        <w:t xml:space="preserve"> learning, dealing with bags of samples instead of one sample at a time. Don’t look into that too much, a whole different research project, a good note for the diss.</w:t>
-      </w:r>
-    </w:p>
-    <w:p>
-      <w:pPr>
-        <w:rPr>
-          <w:lang w:val="en-GB"/>
-        </w:rPr>
-      </w:pPr>
     </w:p>
     <w:sectPr>
       <w:pgSz w:w="11906" w:h="16838"/>
@@ -374,6 +250,119 @@
 <file path=word/numbering.xml><?xml version="1.0" encoding="utf-8"?>
 <w:numbering xmlns:wpc="http://schemas.microsoft.com/office/word/2010/wordprocessingCanvas" xmlns:cx="http://schemas.microsoft.com/office/drawing/2014/chartex" xmlns:cx1="http://schemas.microsoft.com/office/drawing/2015/9/8/chartex" xmlns:cx2="http://schemas.microsoft.com/office/drawing/2015/10/21/chartex" xmlns:cx3="http://schemas.microsoft.com/office/drawing/2016/5/9/chartex" xmlns:cx4="http://schemas.microsoft.com/office/drawing/2016/5/10/chartex" xmlns:cx5="http://schemas.microsoft.com/office/drawing/2016/5/11/chartex" xmlns:cx6="http://schemas.microsoft.com/office/drawing/2016/5/12/chartex" xmlns:cx7="http://schemas.microsoft.com/office/drawing/2016/5/13/chartex" xmlns:cx8="http://schemas.microsoft.com/office/drawing/2016/5/14/chartex" xmlns:mc="http://schemas.openxmlformats.org/markup-compatibility/2006" xmlns:aink="http://schemas.microsoft.com/office/drawing/2016/ink" xmlns:am3d="http://schemas.microsoft.com/office/drawing/2017/model3d" xmlns:o="urn:schemas-microsoft-com:office:office" xmlns:oel="http://schemas.microsoft.com/office/2019/extlst" xmlns:r="http://schemas.openxmlformats.org/officeDocument/2006/relationships" xmlns:m="http://schemas.openxmlformats.org/officeDocument/2006/math" xmlns:v="urn:schemas-microsoft-com:vml" xmlns:wp14="http://schemas.microsoft.com/office/word/2010/wordprocessingDrawing" xmlns:wp="http://schemas.openxmlformats.org/drawingml/2006/wordprocessingDrawing" xmlns:w10="urn:schemas-microsoft-com:office:word" xmlns:w="http://schemas.openxmlformats.org/wordprocessingml/2006/main" xmlns:w14="http://schemas.microsoft.com/office/word/2010/wordml" xmlns:w15="http://schemas.microsoft.com/office/word/2012/wordml" xmlns:w16cex="http://schemas.microsoft.com/office/word/2018/wordml/cex" xmlns:w16cid="http://schemas.microsoft.com/office/word/2016/wordml/cid" xmlns:w16="http://schemas.microsoft.com/office/word/2018/wordml" xmlns:w16du="http://schemas.microsoft.com/office/word/2023/wordml/word16du" xmlns:w16sdtdh="http://schemas.microsoft.com/office/word/2020/wordml/sdtdatahash" xmlns:w16sdtfl="http://schemas.microsoft.com/office/word/2024/wordml/sdtformatlock" xmlns:w16se="http://schemas.microsoft.com/office/word/2015/wordml/symex" xmlns:wpg="http://schemas.microsoft.com/office/word/2010/wordprocessingGroup" xmlns:wpi="http://schemas.microsoft.com/office/word/2010/wordprocessingInk" xmlns:wne="http://schemas.microsoft.com/office/word/2006/wordml" xmlns:wps="http://schemas.microsoft.com/office/word/2010/wordprocessingShape" mc:Ignorable="w14 w15 w16se w16cid w16 w16cex w16sdtdh w16sdtfl w16du wp14">
   <w:abstractNum w:abstractNumId="0" w15:restartNumberingAfterBreak="0">
+    <w:nsid w:val="13167676"/>
+    <w:multiLevelType w:val="hybridMultilevel"/>
+    <w:tmpl w:val="BDC6E292"/>
+    <w:lvl w:ilvl="0" w:tplc="10000001">
+      <w:start w:val="1"/>
+      <w:numFmt w:val="bullet"/>
+      <w:lvlText w:val=""/>
+      <w:lvlJc w:val="left"/>
+      <w:pPr>
+        <w:ind w:left="720" w:hanging="360"/>
+      </w:pPr>
+      <w:rPr>
+        <w:rFonts w:ascii="Symbol" w:hAnsi="Symbol" w:hint="default"/>
+      </w:rPr>
+    </w:lvl>
+    <w:lvl w:ilvl="1" w:tplc="10000003" w:tentative="1">
+      <w:start w:val="1"/>
+      <w:numFmt w:val="bullet"/>
+      <w:lvlText w:val="o"/>
+      <w:lvlJc w:val="left"/>
+      <w:pPr>
+        <w:ind w:left="1440" w:hanging="360"/>
+      </w:pPr>
+      <w:rPr>
+        <w:rFonts w:ascii="Courier New" w:hAnsi="Courier New" w:cs="Courier New" w:hint="default"/>
+      </w:rPr>
+    </w:lvl>
+    <w:lvl w:ilvl="2" w:tplc="10000005" w:tentative="1">
+      <w:start w:val="1"/>
+      <w:numFmt w:val="bullet"/>
+      <w:lvlText w:val=""/>
+      <w:lvlJc w:val="left"/>
+      <w:pPr>
+        <w:ind w:left="2160" w:hanging="360"/>
+      </w:pPr>
+      <w:rPr>
+        <w:rFonts w:ascii="Wingdings" w:hAnsi="Wingdings" w:hint="default"/>
+      </w:rPr>
+    </w:lvl>
+    <w:lvl w:ilvl="3" w:tplc="10000001" w:tentative="1">
+      <w:start w:val="1"/>
+      <w:numFmt w:val="bullet"/>
+      <w:lvlText w:val=""/>
+      <w:lvlJc w:val="left"/>
+      <w:pPr>
+        <w:ind w:left="2880" w:hanging="360"/>
+      </w:pPr>
+      <w:rPr>
+        <w:rFonts w:ascii="Symbol" w:hAnsi="Symbol" w:hint="default"/>
+      </w:rPr>
+    </w:lvl>
+    <w:lvl w:ilvl="4" w:tplc="10000003" w:tentative="1">
+      <w:start w:val="1"/>
+      <w:numFmt w:val="bullet"/>
+      <w:lvlText w:val="o"/>
+      <w:lvlJc w:val="left"/>
+      <w:pPr>
+        <w:ind w:left="3600" w:hanging="360"/>
+      </w:pPr>
+      <w:rPr>
+        <w:rFonts w:ascii="Courier New" w:hAnsi="Courier New" w:cs="Courier New" w:hint="default"/>
+      </w:rPr>
+    </w:lvl>
+    <w:lvl w:ilvl="5" w:tplc="10000005" w:tentative="1">
+      <w:start w:val="1"/>
+      <w:numFmt w:val="bullet"/>
+      <w:lvlText w:val=""/>
+      <w:lvlJc w:val="left"/>
+      <w:pPr>
+        <w:ind w:left="4320" w:hanging="360"/>
+      </w:pPr>
+      <w:rPr>
+        <w:rFonts w:ascii="Wingdings" w:hAnsi="Wingdings" w:hint="default"/>
+      </w:rPr>
+    </w:lvl>
+    <w:lvl w:ilvl="6" w:tplc="10000001" w:tentative="1">
+      <w:start w:val="1"/>
+      <w:numFmt w:val="bullet"/>
+      <w:lvlText w:val=""/>
+      <w:lvlJc w:val="left"/>
+      <w:pPr>
+        <w:ind w:left="5040" w:hanging="360"/>
+      </w:pPr>
+      <w:rPr>
+        <w:rFonts w:ascii="Symbol" w:hAnsi="Symbol" w:hint="default"/>
+      </w:rPr>
+    </w:lvl>
+    <w:lvl w:ilvl="7" w:tplc="10000003" w:tentative="1">
+      <w:start w:val="1"/>
+      <w:numFmt w:val="bullet"/>
+      <w:lvlText w:val="o"/>
+      <w:lvlJc w:val="left"/>
+      <w:pPr>
+        <w:ind w:left="5760" w:hanging="360"/>
+      </w:pPr>
+      <w:rPr>
+        <w:rFonts w:ascii="Courier New" w:hAnsi="Courier New" w:cs="Courier New" w:hint="default"/>
+      </w:rPr>
+    </w:lvl>
+    <w:lvl w:ilvl="8" w:tplc="10000005" w:tentative="1">
+      <w:start w:val="1"/>
+      <w:numFmt w:val="bullet"/>
+      <w:lvlText w:val=""/>
+      <w:lvlJc w:val="left"/>
+      <w:pPr>
+        <w:ind w:left="6480" w:hanging="360"/>
+      </w:pPr>
+      <w:rPr>
+        <w:rFonts w:ascii="Wingdings" w:hAnsi="Wingdings" w:hint="default"/>
+      </w:rPr>
+    </w:lvl>
+  </w:abstractNum>
+  <w:abstractNum w:abstractNumId="1" w15:restartNumberingAfterBreak="0">
     <w:nsid w:val="1E380E98"/>
     <w:multiLevelType w:val="hybridMultilevel"/>
     <w:tmpl w:val="058C4A46"/>
@@ -486,7 +475,7 @@
       </w:rPr>
     </w:lvl>
   </w:abstractNum>
-  <w:abstractNum w:abstractNumId="1" w15:restartNumberingAfterBreak="0">
+  <w:abstractNum w:abstractNumId="2" w15:restartNumberingAfterBreak="0">
     <w:nsid w:val="2D1F4594"/>
     <w:multiLevelType w:val="hybridMultilevel"/>
     <w:tmpl w:val="F4446EEA"/>
@@ -599,7 +588,7 @@
       </w:rPr>
     </w:lvl>
   </w:abstractNum>
-  <w:abstractNum w:abstractNumId="2" w15:restartNumberingAfterBreak="0">
+  <w:abstractNum w:abstractNumId="3" w15:restartNumberingAfterBreak="0">
     <w:nsid w:val="3F015CED"/>
     <w:multiLevelType w:val="hybridMultilevel"/>
     <w:tmpl w:val="907C85C6"/>
@@ -712,7 +701,7 @@
       </w:rPr>
     </w:lvl>
   </w:abstractNum>
-  <w:abstractNum w:abstractNumId="3" w15:restartNumberingAfterBreak="0">
+  <w:abstractNum w:abstractNumId="4" w15:restartNumberingAfterBreak="0">
     <w:nsid w:val="3F1A0499"/>
     <w:multiLevelType w:val="hybridMultilevel"/>
     <w:tmpl w:val="08A26964"/>
@@ -825,7 +814,120 @@
       </w:rPr>
     </w:lvl>
   </w:abstractNum>
-  <w:abstractNum w:abstractNumId="4" w15:restartNumberingAfterBreak="0">
+  <w:abstractNum w:abstractNumId="5" w15:restartNumberingAfterBreak="0">
+    <w:nsid w:val="42B848EF"/>
+    <w:multiLevelType w:val="hybridMultilevel"/>
+    <w:tmpl w:val="94622294"/>
+    <w:lvl w:ilvl="0" w:tplc="10000001">
+      <w:start w:val="1"/>
+      <w:numFmt w:val="bullet"/>
+      <w:lvlText w:val=""/>
+      <w:lvlJc w:val="left"/>
+      <w:pPr>
+        <w:ind w:left="720" w:hanging="360"/>
+      </w:pPr>
+      <w:rPr>
+        <w:rFonts w:ascii="Symbol" w:hAnsi="Symbol" w:hint="default"/>
+      </w:rPr>
+    </w:lvl>
+    <w:lvl w:ilvl="1" w:tplc="10000003">
+      <w:start w:val="1"/>
+      <w:numFmt w:val="bullet"/>
+      <w:lvlText w:val="o"/>
+      <w:lvlJc w:val="left"/>
+      <w:pPr>
+        <w:ind w:left="1440" w:hanging="360"/>
+      </w:pPr>
+      <w:rPr>
+        <w:rFonts w:ascii="Courier New" w:hAnsi="Courier New" w:cs="Courier New" w:hint="default"/>
+      </w:rPr>
+    </w:lvl>
+    <w:lvl w:ilvl="2" w:tplc="10000005" w:tentative="1">
+      <w:start w:val="1"/>
+      <w:numFmt w:val="bullet"/>
+      <w:lvlText w:val=""/>
+      <w:lvlJc w:val="left"/>
+      <w:pPr>
+        <w:ind w:left="2160" w:hanging="360"/>
+      </w:pPr>
+      <w:rPr>
+        <w:rFonts w:ascii="Wingdings" w:hAnsi="Wingdings" w:hint="default"/>
+      </w:rPr>
+    </w:lvl>
+    <w:lvl w:ilvl="3" w:tplc="10000001" w:tentative="1">
+      <w:start w:val="1"/>
+      <w:numFmt w:val="bullet"/>
+      <w:lvlText w:val=""/>
+      <w:lvlJc w:val="left"/>
+      <w:pPr>
+        <w:ind w:left="2880" w:hanging="360"/>
+      </w:pPr>
+      <w:rPr>
+        <w:rFonts w:ascii="Symbol" w:hAnsi="Symbol" w:hint="default"/>
+      </w:rPr>
+    </w:lvl>
+    <w:lvl w:ilvl="4" w:tplc="10000003" w:tentative="1">
+      <w:start w:val="1"/>
+      <w:numFmt w:val="bullet"/>
+      <w:lvlText w:val="o"/>
+      <w:lvlJc w:val="left"/>
+      <w:pPr>
+        <w:ind w:left="3600" w:hanging="360"/>
+      </w:pPr>
+      <w:rPr>
+        <w:rFonts w:ascii="Courier New" w:hAnsi="Courier New" w:cs="Courier New" w:hint="default"/>
+      </w:rPr>
+    </w:lvl>
+    <w:lvl w:ilvl="5" w:tplc="10000005" w:tentative="1">
+      <w:start w:val="1"/>
+      <w:numFmt w:val="bullet"/>
+      <w:lvlText w:val=""/>
+      <w:lvlJc w:val="left"/>
+      <w:pPr>
+        <w:ind w:left="4320" w:hanging="360"/>
+      </w:pPr>
+      <w:rPr>
+        <w:rFonts w:ascii="Wingdings" w:hAnsi="Wingdings" w:hint="default"/>
+      </w:rPr>
+    </w:lvl>
+    <w:lvl w:ilvl="6" w:tplc="10000001" w:tentative="1">
+      <w:start w:val="1"/>
+      <w:numFmt w:val="bullet"/>
+      <w:lvlText w:val=""/>
+      <w:lvlJc w:val="left"/>
+      <w:pPr>
+        <w:ind w:left="5040" w:hanging="360"/>
+      </w:pPr>
+      <w:rPr>
+        <w:rFonts w:ascii="Symbol" w:hAnsi="Symbol" w:hint="default"/>
+      </w:rPr>
+    </w:lvl>
+    <w:lvl w:ilvl="7" w:tplc="10000003" w:tentative="1">
+      <w:start w:val="1"/>
+      <w:numFmt w:val="bullet"/>
+      <w:lvlText w:val="o"/>
+      <w:lvlJc w:val="left"/>
+      <w:pPr>
+        <w:ind w:left="5760" w:hanging="360"/>
+      </w:pPr>
+      <w:rPr>
+        <w:rFonts w:ascii="Courier New" w:hAnsi="Courier New" w:cs="Courier New" w:hint="default"/>
+      </w:rPr>
+    </w:lvl>
+    <w:lvl w:ilvl="8" w:tplc="10000005" w:tentative="1">
+      <w:start w:val="1"/>
+      <w:numFmt w:val="bullet"/>
+      <w:lvlText w:val=""/>
+      <w:lvlJc w:val="left"/>
+      <w:pPr>
+        <w:ind w:left="6480" w:hanging="360"/>
+      </w:pPr>
+      <w:rPr>
+        <w:rFonts w:ascii="Wingdings" w:hAnsi="Wingdings" w:hint="default"/>
+      </w:rPr>
+    </w:lvl>
+  </w:abstractNum>
+  <w:abstractNum w:abstractNumId="6" w15:restartNumberingAfterBreak="0">
     <w:nsid w:val="4BBC3E76"/>
     <w:multiLevelType w:val="hybridMultilevel"/>
     <w:tmpl w:val="78C22DFC"/>
@@ -938,7 +1040,233 @@
       </w:rPr>
     </w:lvl>
   </w:abstractNum>
-  <w:abstractNum w:abstractNumId="5" w15:restartNumberingAfterBreak="0">
+  <w:abstractNum w:abstractNumId="7" w15:restartNumberingAfterBreak="0">
+    <w:nsid w:val="4F9C5B50"/>
+    <w:multiLevelType w:val="hybridMultilevel"/>
+    <w:tmpl w:val="959AC2EE"/>
+    <w:lvl w:ilvl="0" w:tplc="10000001">
+      <w:start w:val="1"/>
+      <w:numFmt w:val="bullet"/>
+      <w:lvlText w:val=""/>
+      <w:lvlJc w:val="left"/>
+      <w:pPr>
+        <w:ind w:left="720" w:hanging="360"/>
+      </w:pPr>
+      <w:rPr>
+        <w:rFonts w:ascii="Symbol" w:hAnsi="Symbol" w:hint="default"/>
+      </w:rPr>
+    </w:lvl>
+    <w:lvl w:ilvl="1" w:tplc="10000003" w:tentative="1">
+      <w:start w:val="1"/>
+      <w:numFmt w:val="bullet"/>
+      <w:lvlText w:val="o"/>
+      <w:lvlJc w:val="left"/>
+      <w:pPr>
+        <w:ind w:left="1440" w:hanging="360"/>
+      </w:pPr>
+      <w:rPr>
+        <w:rFonts w:ascii="Courier New" w:hAnsi="Courier New" w:cs="Courier New" w:hint="default"/>
+      </w:rPr>
+    </w:lvl>
+    <w:lvl w:ilvl="2" w:tplc="10000005" w:tentative="1">
+      <w:start w:val="1"/>
+      <w:numFmt w:val="bullet"/>
+      <w:lvlText w:val=""/>
+      <w:lvlJc w:val="left"/>
+      <w:pPr>
+        <w:ind w:left="2160" w:hanging="360"/>
+      </w:pPr>
+      <w:rPr>
+        <w:rFonts w:ascii="Wingdings" w:hAnsi="Wingdings" w:hint="default"/>
+      </w:rPr>
+    </w:lvl>
+    <w:lvl w:ilvl="3" w:tplc="10000001" w:tentative="1">
+      <w:start w:val="1"/>
+      <w:numFmt w:val="bullet"/>
+      <w:lvlText w:val=""/>
+      <w:lvlJc w:val="left"/>
+      <w:pPr>
+        <w:ind w:left="2880" w:hanging="360"/>
+      </w:pPr>
+      <w:rPr>
+        <w:rFonts w:ascii="Symbol" w:hAnsi="Symbol" w:hint="default"/>
+      </w:rPr>
+    </w:lvl>
+    <w:lvl w:ilvl="4" w:tplc="10000003" w:tentative="1">
+      <w:start w:val="1"/>
+      <w:numFmt w:val="bullet"/>
+      <w:lvlText w:val="o"/>
+      <w:lvlJc w:val="left"/>
+      <w:pPr>
+        <w:ind w:left="3600" w:hanging="360"/>
+      </w:pPr>
+      <w:rPr>
+        <w:rFonts w:ascii="Courier New" w:hAnsi="Courier New" w:cs="Courier New" w:hint="default"/>
+      </w:rPr>
+    </w:lvl>
+    <w:lvl w:ilvl="5" w:tplc="10000005" w:tentative="1">
+      <w:start w:val="1"/>
+      <w:numFmt w:val="bullet"/>
+      <w:lvlText w:val=""/>
+      <w:lvlJc w:val="left"/>
+      <w:pPr>
+        <w:ind w:left="4320" w:hanging="360"/>
+      </w:pPr>
+      <w:rPr>
+        <w:rFonts w:ascii="Wingdings" w:hAnsi="Wingdings" w:hint="default"/>
+      </w:rPr>
+    </w:lvl>
+    <w:lvl w:ilvl="6" w:tplc="10000001" w:tentative="1">
+      <w:start w:val="1"/>
+      <w:numFmt w:val="bullet"/>
+      <w:lvlText w:val=""/>
+      <w:lvlJc w:val="left"/>
+      <w:pPr>
+        <w:ind w:left="5040" w:hanging="360"/>
+      </w:pPr>
+      <w:rPr>
+        <w:rFonts w:ascii="Symbol" w:hAnsi="Symbol" w:hint="default"/>
+      </w:rPr>
+    </w:lvl>
+    <w:lvl w:ilvl="7" w:tplc="10000003" w:tentative="1">
+      <w:start w:val="1"/>
+      <w:numFmt w:val="bullet"/>
+      <w:lvlText w:val="o"/>
+      <w:lvlJc w:val="left"/>
+      <w:pPr>
+        <w:ind w:left="5760" w:hanging="360"/>
+      </w:pPr>
+      <w:rPr>
+        <w:rFonts w:ascii="Courier New" w:hAnsi="Courier New" w:cs="Courier New" w:hint="default"/>
+      </w:rPr>
+    </w:lvl>
+    <w:lvl w:ilvl="8" w:tplc="10000005" w:tentative="1">
+      <w:start w:val="1"/>
+      <w:numFmt w:val="bullet"/>
+      <w:lvlText w:val=""/>
+      <w:lvlJc w:val="left"/>
+      <w:pPr>
+        <w:ind w:left="6480" w:hanging="360"/>
+      </w:pPr>
+      <w:rPr>
+        <w:rFonts w:ascii="Wingdings" w:hAnsi="Wingdings" w:hint="default"/>
+      </w:rPr>
+    </w:lvl>
+  </w:abstractNum>
+  <w:abstractNum w:abstractNumId="8" w15:restartNumberingAfterBreak="0">
+    <w:nsid w:val="5B912367"/>
+    <w:multiLevelType w:val="hybridMultilevel"/>
+    <w:tmpl w:val="BD12F810"/>
+    <w:lvl w:ilvl="0" w:tplc="10000001">
+      <w:start w:val="1"/>
+      <w:numFmt w:val="bullet"/>
+      <w:lvlText w:val=""/>
+      <w:lvlJc w:val="left"/>
+      <w:pPr>
+        <w:ind w:left="720" w:hanging="360"/>
+      </w:pPr>
+      <w:rPr>
+        <w:rFonts w:ascii="Symbol" w:hAnsi="Symbol" w:hint="default"/>
+      </w:rPr>
+    </w:lvl>
+    <w:lvl w:ilvl="1" w:tplc="10000003" w:tentative="1">
+      <w:start w:val="1"/>
+      <w:numFmt w:val="bullet"/>
+      <w:lvlText w:val="o"/>
+      <w:lvlJc w:val="left"/>
+      <w:pPr>
+        <w:ind w:left="1440" w:hanging="360"/>
+      </w:pPr>
+      <w:rPr>
+        <w:rFonts w:ascii="Courier New" w:hAnsi="Courier New" w:cs="Courier New" w:hint="default"/>
+      </w:rPr>
+    </w:lvl>
+    <w:lvl w:ilvl="2" w:tplc="10000005" w:tentative="1">
+      <w:start w:val="1"/>
+      <w:numFmt w:val="bullet"/>
+      <w:lvlText w:val=""/>
+      <w:lvlJc w:val="left"/>
+      <w:pPr>
+        <w:ind w:left="2160" w:hanging="360"/>
+      </w:pPr>
+      <w:rPr>
+        <w:rFonts w:ascii="Wingdings" w:hAnsi="Wingdings" w:hint="default"/>
+      </w:rPr>
+    </w:lvl>
+    <w:lvl w:ilvl="3" w:tplc="10000001" w:tentative="1">
+      <w:start w:val="1"/>
+      <w:numFmt w:val="bullet"/>
+      <w:lvlText w:val=""/>
+      <w:lvlJc w:val="left"/>
+      <w:pPr>
+        <w:ind w:left="2880" w:hanging="360"/>
+      </w:pPr>
+      <w:rPr>
+        <w:rFonts w:ascii="Symbol" w:hAnsi="Symbol" w:hint="default"/>
+      </w:rPr>
+    </w:lvl>
+    <w:lvl w:ilvl="4" w:tplc="10000003" w:tentative="1">
+      <w:start w:val="1"/>
+      <w:numFmt w:val="bullet"/>
+      <w:lvlText w:val="o"/>
+      <w:lvlJc w:val="left"/>
+      <w:pPr>
+        <w:ind w:left="3600" w:hanging="360"/>
+      </w:pPr>
+      <w:rPr>
+        <w:rFonts w:ascii="Courier New" w:hAnsi="Courier New" w:cs="Courier New" w:hint="default"/>
+      </w:rPr>
+    </w:lvl>
+    <w:lvl w:ilvl="5" w:tplc="10000005" w:tentative="1">
+      <w:start w:val="1"/>
+      <w:numFmt w:val="bullet"/>
+      <w:lvlText w:val=""/>
+      <w:lvlJc w:val="left"/>
+      <w:pPr>
+        <w:ind w:left="4320" w:hanging="360"/>
+      </w:pPr>
+      <w:rPr>
+        <w:rFonts w:ascii="Wingdings" w:hAnsi="Wingdings" w:hint="default"/>
+      </w:rPr>
+    </w:lvl>
+    <w:lvl w:ilvl="6" w:tplc="10000001" w:tentative="1">
+      <w:start w:val="1"/>
+      <w:numFmt w:val="bullet"/>
+      <w:lvlText w:val=""/>
+      <w:lvlJc w:val="left"/>
+      <w:pPr>
+        <w:ind w:left="5040" w:hanging="360"/>
+      </w:pPr>
+      <w:rPr>
+        <w:rFonts w:ascii="Symbol" w:hAnsi="Symbol" w:hint="default"/>
+      </w:rPr>
+    </w:lvl>
+    <w:lvl w:ilvl="7" w:tplc="10000003" w:tentative="1">
+      <w:start w:val="1"/>
+      <w:numFmt w:val="bullet"/>
+      <w:lvlText w:val="o"/>
+      <w:lvlJc w:val="left"/>
+      <w:pPr>
+        <w:ind w:left="5760" w:hanging="360"/>
+      </w:pPr>
+      <w:rPr>
+        <w:rFonts w:ascii="Courier New" w:hAnsi="Courier New" w:cs="Courier New" w:hint="default"/>
+      </w:rPr>
+    </w:lvl>
+    <w:lvl w:ilvl="8" w:tplc="10000005" w:tentative="1">
+      <w:start w:val="1"/>
+      <w:numFmt w:val="bullet"/>
+      <w:lvlText w:val=""/>
+      <w:lvlJc w:val="left"/>
+      <w:pPr>
+        <w:ind w:left="6480" w:hanging="360"/>
+      </w:pPr>
+      <w:rPr>
+        <w:rFonts w:ascii="Wingdings" w:hAnsi="Wingdings" w:hint="default"/>
+      </w:rPr>
+    </w:lvl>
+  </w:abstractNum>
+  <w:abstractNum w:abstractNumId="9" w15:restartNumberingAfterBreak="0">
     <w:nsid w:val="5C870415"/>
     <w:multiLevelType w:val="hybridMultilevel"/>
     <w:tmpl w:val="665691CC"/>
@@ -1051,7 +1379,7 @@
       </w:rPr>
     </w:lvl>
   </w:abstractNum>
-  <w:abstractNum w:abstractNumId="6" w15:restartNumberingAfterBreak="0">
+  <w:abstractNum w:abstractNumId="10" w15:restartNumberingAfterBreak="0">
     <w:nsid w:val="5E326469"/>
     <w:multiLevelType w:val="hybridMultilevel"/>
     <w:tmpl w:val="D214D7D0"/>
@@ -1164,7 +1492,7 @@
       </w:rPr>
     </w:lvl>
   </w:abstractNum>
-  <w:abstractNum w:abstractNumId="7" w15:restartNumberingAfterBreak="0">
+  <w:abstractNum w:abstractNumId="11" w15:restartNumberingAfterBreak="0">
     <w:nsid w:val="64F1386E"/>
     <w:multiLevelType w:val="hybridMultilevel"/>
     <w:tmpl w:val="16C87CD0"/>
@@ -1277,7 +1605,7 @@
       </w:rPr>
     </w:lvl>
   </w:abstractNum>
-  <w:abstractNum w:abstractNumId="8" w15:restartNumberingAfterBreak="0">
+  <w:abstractNum w:abstractNumId="12" w15:restartNumberingAfterBreak="0">
     <w:nsid w:val="69CE44BE"/>
     <w:multiLevelType w:val="hybridMultilevel"/>
     <w:tmpl w:val="EE78372E"/>
@@ -1390,7 +1718,7 @@
       </w:rPr>
     </w:lvl>
   </w:abstractNum>
-  <w:abstractNum w:abstractNumId="9" w15:restartNumberingAfterBreak="0">
+  <w:abstractNum w:abstractNumId="13" w15:restartNumberingAfterBreak="0">
     <w:nsid w:val="7AE15D9E"/>
     <w:multiLevelType w:val="hybridMultilevel"/>
     <w:tmpl w:val="A7B20394"/>
@@ -1504,34 +1832,46 @@
     </w:lvl>
   </w:abstractNum>
   <w:num w:numId="1" w16cid:durableId="1117062069">
+    <w:abstractNumId w:val="11"/>
+  </w:num>
+  <w:num w:numId="2" w16cid:durableId="545334971">
+    <w:abstractNumId w:val="1"/>
+  </w:num>
+  <w:num w:numId="3" w16cid:durableId="1099327180">
+    <w:abstractNumId w:val="10"/>
+  </w:num>
+  <w:num w:numId="4" w16cid:durableId="1180898553">
+    <w:abstractNumId w:val="4"/>
+  </w:num>
+  <w:num w:numId="5" w16cid:durableId="296574296">
+    <w:abstractNumId w:val="3"/>
+  </w:num>
+  <w:num w:numId="6" w16cid:durableId="753434214">
+    <w:abstractNumId w:val="12"/>
+  </w:num>
+  <w:num w:numId="7" w16cid:durableId="906652527">
+    <w:abstractNumId w:val="9"/>
+  </w:num>
+  <w:num w:numId="8" w16cid:durableId="1307397581">
+    <w:abstractNumId w:val="13"/>
+  </w:num>
+  <w:num w:numId="9" w16cid:durableId="1211502913">
+    <w:abstractNumId w:val="2"/>
+  </w:num>
+  <w:num w:numId="10" w16cid:durableId="1003437291">
+    <w:abstractNumId w:val="6"/>
+  </w:num>
+  <w:num w:numId="11" w16cid:durableId="867722031">
+    <w:abstractNumId w:val="8"/>
+  </w:num>
+  <w:num w:numId="12" w16cid:durableId="453057115">
     <w:abstractNumId w:val="7"/>
   </w:num>
-  <w:num w:numId="2" w16cid:durableId="545334971">
-    <w:abstractNumId w:val="0"/>
-  </w:num>
-  <w:num w:numId="3" w16cid:durableId="1099327180">
-    <w:abstractNumId w:val="6"/>
-  </w:num>
-  <w:num w:numId="4" w16cid:durableId="1180898553">
-    <w:abstractNumId w:val="3"/>
-  </w:num>
-  <w:num w:numId="5" w16cid:durableId="296574296">
-    <w:abstractNumId w:val="2"/>
-  </w:num>
-  <w:num w:numId="6" w16cid:durableId="753434214">
-    <w:abstractNumId w:val="8"/>
-  </w:num>
-  <w:num w:numId="7" w16cid:durableId="906652527">
+  <w:num w:numId="13" w16cid:durableId="1763257771">
     <w:abstractNumId w:val="5"/>
   </w:num>
-  <w:num w:numId="8" w16cid:durableId="1307397581">
-    <w:abstractNumId w:val="9"/>
-  </w:num>
-  <w:num w:numId="9" w16cid:durableId="1211502913">
-    <w:abstractNumId w:val="1"/>
-  </w:num>
-  <w:num w:numId="10" w16cid:durableId="1003437291">
-    <w:abstractNumId w:val="4"/>
+  <w:num w:numId="14" w16cid:durableId="163782624">
+    <w:abstractNumId w:val="0"/>
   </w:num>
 </w:numbering>
 </file>

</xml_diff>